<commit_message>
read me is done
</commit_message>
<xml_diff>
--- a/LisezMoi.docx
+++ b/LisezMoi.docx
@@ -2,6 +2,20 @@
 <file path=word/document.xml><?xml version="1.0" encoding="utf-8"?>
 <w:document xmlns:ve="http://schemas.openxmlformats.org/markup-compatibility/2006" xmlns:o="urn:schemas-microsoft-com:office:office" xmlns:r="http://schemas.openxmlformats.org/officeDocument/2006/relationships" xmlns:m="http://schemas.openxmlformats.org/officeDocument/2006/math" xmlns:v="urn:schemas-microsoft-com:vml" xmlns:wp="http://schemas.openxmlformats.org/drawingml/2006/wordprocessingDrawing" xmlns:w10="urn:schemas-microsoft-com:office:word" xmlns:w="http://schemas.openxmlformats.org/wordprocessingml/2006/main" xmlns:wne="http://schemas.microsoft.com/office/word/2006/wordml">
   <w:body>
+    <w:p>
+      <w:pPr>
+        <w:pStyle w:val="Heading1"/>
+        <w:rPr>
+          <w:lang w:val="fr-CA"/>
+        </w:rPr>
+      </w:pPr>
+      <w:r>
+        <w:rPr>
+          <w:lang w:val="fr-CA"/>
+        </w:rPr>
+        <w:t>Installation</w:t>
+      </w:r>
+    </w:p>
     <w:p>
       <w:pPr>
         <w:rPr>
@@ -161,15 +175,10 @@
         <w:t>numpy</w:t>
       </w:r>
       <w:proofErr w:type="spellEnd"/>
-      <w:r>
-        <w:rPr>
-          <w:lang w:val="fr-CA"/>
-        </w:rPr>
-        <w:br/>
-      </w:r>
     </w:p>
     <w:p>
       <w:pPr>
+        <w:pStyle w:val="Heading1"/>
         <w:rPr>
           <w:lang w:val="fr-CA"/>
         </w:rPr>
@@ -178,34 +187,7 @@
         <w:rPr>
           <w:lang w:val="fr-CA"/>
         </w:rPr>
-        <w:t>-</w:t>
-      </w:r>
-      <w:r>
-        <w:rPr>
-          <w:lang w:val="fr-CA"/>
-        </w:rPr>
-        <w:t>Dans le même terminal, naviguer vers le dossier du projet ELE767</w:t>
-      </w:r>
-      <w:r>
-        <w:rPr>
-          <w:lang w:val="fr-CA"/>
-        </w:rPr>
-        <w:t xml:space="preserve"> et exécuter la ligne de commande suivante </w:t>
-      </w:r>
-      <w:proofErr w:type="gramStart"/>
-      <w:r>
-        <w:rPr>
-          <w:lang w:val="fr-CA"/>
-        </w:rPr>
-        <w:t>:</w:t>
-      </w:r>
-      <w:proofErr w:type="gramEnd"/>
-      <w:r>
-        <w:rPr>
-          <w:lang w:val="fr-CA"/>
-        </w:rPr>
-        <w:br/>
-        <w:t>python main.py</w:t>
+        <w:t>Structure</w:t>
       </w:r>
     </w:p>
     <w:p>
@@ -218,6 +200,743 @@
         <w:rPr>
           <w:lang w:val="fr-CA"/>
         </w:rPr>
+        <w:t xml:space="preserve">Les dossiers les plus importants sont : </w:t>
+      </w:r>
+      <w:r>
+        <w:rPr>
+          <w:b/>
+          <w:lang w:val="fr-CA"/>
+        </w:rPr>
+        <w:t>classe</w:t>
+      </w:r>
+      <w:r>
+        <w:rPr>
+          <w:lang w:val="fr-CA"/>
+        </w:rPr>
+        <w:t>,</w:t>
+      </w:r>
+      <w:r>
+        <w:rPr>
+          <w:b/>
+          <w:lang w:val="fr-CA"/>
+        </w:rPr>
+        <w:t xml:space="preserve"> config</w:t>
+      </w:r>
+      <w:r>
+        <w:rPr>
+          <w:b/>
+          <w:lang w:val="fr-CA"/>
+        </w:rPr>
+        <w:t xml:space="preserve">, </w:t>
+      </w:r>
+      <w:proofErr w:type="spellStart"/>
+      <w:r>
+        <w:rPr>
+          <w:b/>
+          <w:lang w:val="fr-CA"/>
+        </w:rPr>
+        <w:t>SeqConfig</w:t>
+      </w:r>
+      <w:proofErr w:type="spellEnd"/>
+      <w:r>
+        <w:rPr>
+          <w:b/>
+          <w:lang w:val="fr-CA"/>
+        </w:rPr>
+        <w:t xml:space="preserve"> et </w:t>
+      </w:r>
+      <w:proofErr w:type="spellStart"/>
+      <w:r>
+        <w:rPr>
+          <w:b/>
+          <w:lang w:val="fr-CA"/>
+        </w:rPr>
+        <w:t>function</w:t>
+      </w:r>
+      <w:proofErr w:type="spellEnd"/>
+    </w:p>
+    <w:p>
+      <w:pPr>
+        <w:rPr>
+          <w:lang w:val="fr-CA"/>
+        </w:rPr>
+      </w:pPr>
+      <w:r>
+        <w:rPr>
+          <w:noProof/>
+        </w:rPr>
+        <w:drawing>
+          <wp:anchor distT="0" distB="0" distL="114300" distR="114300" simplePos="0" relativeHeight="251658240" behindDoc="0" locked="0" layoutInCell="1" allowOverlap="1">
+            <wp:simplePos x="0" y="0"/>
+            <wp:positionH relativeFrom="column">
+              <wp:posOffset>20320</wp:posOffset>
+            </wp:positionH>
+            <wp:positionV relativeFrom="paragraph">
+              <wp:posOffset>681990</wp:posOffset>
+            </wp:positionV>
+            <wp:extent cx="4600575" cy="2917825"/>
+            <wp:effectExtent l="19050" t="0" r="9525" b="0"/>
+            <wp:wrapTopAndBottom/>
+            <wp:docPr id="3" name="Picture 2" descr="config.png"/>
+            <wp:cNvGraphicFramePr>
+              <a:graphicFrameLocks xmlns:a="http://schemas.openxmlformats.org/drawingml/2006/main" noChangeAspect="1"/>
+            </wp:cNvGraphicFramePr>
+            <a:graphic xmlns:a="http://schemas.openxmlformats.org/drawingml/2006/main">
+              <a:graphicData uri="http://schemas.openxmlformats.org/drawingml/2006/picture">
+                <pic:pic xmlns:pic="http://schemas.openxmlformats.org/drawingml/2006/picture">
+                  <pic:nvPicPr>
+                    <pic:cNvPr id="0" name="config.png"/>
+                    <pic:cNvPicPr/>
+                  </pic:nvPicPr>
+                  <pic:blipFill>
+                    <a:blip r:embed="rId5"/>
+                    <a:stretch>
+                      <a:fillRect/>
+                    </a:stretch>
+                  </pic:blipFill>
+                  <pic:spPr>
+                    <a:xfrm>
+                      <a:off x="0" y="0"/>
+                      <a:ext cx="4600575" cy="2917825"/>
+                    </a:xfrm>
+                    <a:prstGeom prst="rect">
+                      <a:avLst/>
+                    </a:prstGeom>
+                  </pic:spPr>
+                </pic:pic>
+              </a:graphicData>
+            </a:graphic>
+          </wp:anchor>
+        </w:drawing>
+      </w:r>
+      <w:r>
+        <w:rPr>
+          <w:lang w:val="fr-CA"/>
+        </w:rPr>
+        <w:t xml:space="preserve">Dans le dossier de </w:t>
+      </w:r>
+      <w:r>
+        <w:rPr>
+          <w:b/>
+          <w:lang w:val="fr-CA"/>
+        </w:rPr>
+        <w:t>config</w:t>
+      </w:r>
+      <w:r>
+        <w:rPr>
+          <w:b/>
+          <w:lang w:val="fr-CA"/>
+        </w:rPr>
+        <w:t xml:space="preserve"> </w:t>
+      </w:r>
+      <w:r>
+        <w:rPr>
+          <w:lang w:val="fr-CA"/>
+        </w:rPr>
+        <w:t>on retrouve les fichiers de configurations</w:t>
+      </w:r>
+      <w:r>
+        <w:rPr>
+          <w:lang w:val="fr-CA"/>
+        </w:rPr>
+        <w:t xml:space="preserve"> qui sont chargé lors du lancement du programme. Le fichier </w:t>
+      </w:r>
+      <w:r>
+        <w:rPr>
+          <w:b/>
+          <w:lang w:val="fr-CA"/>
+        </w:rPr>
+        <w:t>config.txt</w:t>
+      </w:r>
+      <w:r>
+        <w:rPr>
+          <w:lang w:val="fr-CA"/>
+        </w:rPr>
+        <w:t xml:space="preserve"> contient les </w:t>
+      </w:r>
+      <w:proofErr w:type="spellStart"/>
+      <w:r>
+        <w:rPr>
+          <w:lang w:val="fr-CA"/>
+        </w:rPr>
+        <w:t>configs</w:t>
+      </w:r>
+      <w:proofErr w:type="spellEnd"/>
+      <w:r>
+        <w:rPr>
+          <w:lang w:val="fr-CA"/>
+        </w:rPr>
+        <w:t xml:space="preserve"> du réseau. Les lignes sont sensées s’expliquées elle-même mais pour mieux comprendre </w:t>
+      </w:r>
+      <w:r>
+        <w:rPr>
+          <w:lang w:val="fr-CA"/>
+        </w:rPr>
+        <w:t>référer vous à la figure</w:t>
+      </w:r>
+      <w:r>
+        <w:rPr>
+          <w:lang w:val="fr-CA"/>
+        </w:rPr>
+        <w:t xml:space="preserve"> suivante</w:t>
+      </w:r>
+      <w:r>
+        <w:rPr>
+          <w:lang w:val="fr-CA"/>
+        </w:rPr>
+        <w:t xml:space="preserve">. </w:t>
+      </w:r>
+      <w:r>
+        <w:rPr>
+          <w:lang w:val="fr-CA"/>
+        </w:rPr>
+        <w:br/>
+      </w:r>
+      <w:r>
+        <w:rPr>
+          <w:lang w:val="fr-CA"/>
+        </w:rPr>
+        <w:t>-</w:t>
+      </w:r>
+      <w:r>
+        <w:rPr>
+          <w:lang w:val="fr-CA"/>
+        </w:rPr>
+        <w:t>La ligne « </w:t>
+      </w:r>
+      <w:proofErr w:type="spellStart"/>
+      <w:r>
+        <w:rPr>
+          <w:lang w:val="fr-CA"/>
+        </w:rPr>
+        <w:t>nombreCoucheCachees</w:t>
+      </w:r>
+      <w:proofErr w:type="spellEnd"/>
+      <w:r>
+        <w:rPr>
+          <w:lang w:val="fr-CA"/>
+        </w:rPr>
+        <w:t> » est le nombre de couches entre la couche d’entrée et la couche de sortie.</w:t>
+      </w:r>
+      <w:r>
+        <w:rPr>
+          <w:lang w:val="fr-CA"/>
+        </w:rPr>
+        <w:t xml:space="preserve"> </w:t>
+      </w:r>
+      <w:r>
+        <w:rPr>
+          <w:lang w:val="fr-CA"/>
+        </w:rPr>
+        <w:br/>
+        <w:t>-La ligne « </w:t>
+      </w:r>
+      <w:proofErr w:type="spellStart"/>
+      <w:r>
+        <w:rPr>
+          <w:lang w:val="fr-CA"/>
+        </w:rPr>
+        <w:t>neuroneCacher</w:t>
+      </w:r>
+      <w:proofErr w:type="spellEnd"/>
+      <w:r>
+        <w:rPr>
+          <w:lang w:val="fr-CA"/>
+        </w:rPr>
+        <w:t xml:space="preserve"> » est le nombre de neurones pour chaque couche </w:t>
+      </w:r>
+      <w:proofErr w:type="gramStart"/>
+      <w:r>
+        <w:rPr>
+          <w:lang w:val="fr-CA"/>
+        </w:rPr>
+        <w:t>cachées</w:t>
+      </w:r>
+      <w:proofErr w:type="gramEnd"/>
+      <w:r>
+        <w:rPr>
+          <w:lang w:val="fr-CA"/>
+        </w:rPr>
+        <w:t xml:space="preserve">. On doit simplement séparée les entrées par un espace. </w:t>
+      </w:r>
+      <w:r>
+        <w:rPr>
+          <w:lang w:val="fr-CA"/>
+        </w:rPr>
+        <w:br/>
+        <w:t>-La ligne « </w:t>
+      </w:r>
+      <w:proofErr w:type="spellStart"/>
+      <w:r>
+        <w:rPr>
+          <w:lang w:val="fr-CA"/>
+        </w:rPr>
+        <w:t>nbTrames</w:t>
+      </w:r>
+      <w:proofErr w:type="spellEnd"/>
+      <w:r>
+        <w:rPr>
+          <w:lang w:val="fr-CA"/>
+        </w:rPr>
+        <w:t xml:space="preserve">» est le nombre trames en entrée (le nombre d’entrée sera égale à 26 x </w:t>
+      </w:r>
+      <w:proofErr w:type="spellStart"/>
+      <w:r>
+        <w:rPr>
+          <w:lang w:val="fr-CA"/>
+        </w:rPr>
+        <w:t>nbTrames</w:t>
+      </w:r>
+      <w:proofErr w:type="spellEnd"/>
+      <w:r>
+        <w:rPr>
+          <w:lang w:val="fr-CA"/>
+        </w:rPr>
+        <w:t>). -La ligne « </w:t>
+      </w:r>
+      <w:proofErr w:type="spellStart"/>
+      <w:r>
+        <w:rPr>
+          <w:lang w:val="fr-CA"/>
+        </w:rPr>
+        <w:t>fonctionActivation</w:t>
+      </w:r>
+      <w:proofErr w:type="spellEnd"/>
+      <w:r>
+        <w:rPr>
+          <w:lang w:val="fr-CA"/>
+        </w:rPr>
+        <w:t> » ne peut prendre que « </w:t>
+      </w:r>
+      <w:proofErr w:type="spellStart"/>
+      <w:r>
+        <w:rPr>
+          <w:lang w:val="fr-CA"/>
+        </w:rPr>
+        <w:t>sigmoid</w:t>
+      </w:r>
+      <w:proofErr w:type="spellEnd"/>
+      <w:r>
+        <w:rPr>
+          <w:lang w:val="fr-CA"/>
+        </w:rPr>
+        <w:t> » ou « </w:t>
+      </w:r>
+      <w:proofErr w:type="spellStart"/>
+      <w:r>
+        <w:rPr>
+          <w:lang w:val="fr-CA"/>
+        </w:rPr>
+        <w:t>tanh</w:t>
+      </w:r>
+      <w:proofErr w:type="spellEnd"/>
+      <w:r>
+        <w:rPr>
+          <w:lang w:val="fr-CA"/>
+        </w:rPr>
+        <w:t> ».</w:t>
+      </w:r>
+      <w:r>
+        <w:rPr>
+          <w:lang w:val="fr-CA"/>
+        </w:rPr>
+        <w:br/>
+        <w:t>-La ligne « </w:t>
+      </w:r>
+      <w:proofErr w:type="spellStart"/>
+      <w:r>
+        <w:rPr>
+          <w:lang w:val="fr-CA"/>
+        </w:rPr>
+        <w:t>FichierConfigSortie</w:t>
+      </w:r>
+      <w:proofErr w:type="spellEnd"/>
+      <w:r>
+        <w:rPr>
+          <w:lang w:val="fr-CA"/>
+        </w:rPr>
+        <w:t> » doit toujours avoir le même nombre que la ligne « </w:t>
+      </w:r>
+      <w:proofErr w:type="spellStart"/>
+      <w:r>
+        <w:rPr>
+          <w:lang w:val="fr-CA"/>
+        </w:rPr>
+        <w:t>neuroneSortie</w:t>
+      </w:r>
+      <w:proofErr w:type="spellEnd"/>
+      <w:r>
+        <w:rPr>
+          <w:lang w:val="fr-CA"/>
+        </w:rPr>
+        <w:t xml:space="preserve"> ». </w:t>
+      </w:r>
+      <w:r>
+        <w:rPr>
+          <w:lang w:val="fr-CA"/>
+        </w:rPr>
+        <w:br/>
+      </w:r>
+      <w:r>
+        <w:rPr>
+          <w:lang w:val="fr-CA"/>
+        </w:rPr>
+        <w:t xml:space="preserve">Les fichiers </w:t>
+      </w:r>
+      <w:r>
+        <w:rPr>
+          <w:b/>
+          <w:lang w:val="fr-CA"/>
+        </w:rPr>
+        <w:t>configPoidsLayer</w:t>
+      </w:r>
+      <w:r>
+        <w:rPr>
+          <w:b/>
+          <w:i/>
+          <w:lang w:val="fr-CA"/>
+        </w:rPr>
+        <w:t>x</w:t>
+      </w:r>
+      <w:r>
+        <w:rPr>
+          <w:b/>
+          <w:lang w:val="fr-CA"/>
+        </w:rPr>
+        <w:t>.txt</w:t>
+      </w:r>
+      <w:r>
+        <w:rPr>
+          <w:lang w:val="fr-CA"/>
+        </w:rPr>
+        <w:t xml:space="preserve"> sont les fichiers contenant le poids des liens de chaque couche.</w:t>
+      </w:r>
+      <w:r>
+        <w:rPr>
+          <w:lang w:val="fr-CA"/>
+        </w:rPr>
+        <w:br/>
+      </w:r>
+      <w:r>
+        <w:rPr>
+          <w:lang w:val="fr-CA"/>
+        </w:rPr>
+        <w:t xml:space="preserve">Lorsque vous enregistré une config, un nouveau sous dossier sera créé dans </w:t>
+      </w:r>
+      <w:proofErr w:type="spellStart"/>
+      <w:r>
+        <w:rPr>
+          <w:b/>
+          <w:lang w:val="fr-CA"/>
+        </w:rPr>
+        <w:t>SeqConfig</w:t>
+      </w:r>
+      <w:proofErr w:type="spellEnd"/>
+      <w:r>
+        <w:rPr>
+          <w:b/>
+          <w:lang w:val="fr-CA"/>
+        </w:rPr>
+        <w:t xml:space="preserve"> </w:t>
+      </w:r>
+      <w:r>
+        <w:rPr>
+          <w:lang w:val="fr-CA"/>
+        </w:rPr>
+        <w:t xml:space="preserve">ayant le nom de la config créé. Le nom du </w:t>
+      </w:r>
+      <w:r>
+        <w:rPr>
+          <w:lang w:val="fr-CA"/>
+        </w:rPr>
+        <w:t xml:space="preserve">dossier est expliqué par </w:t>
+      </w:r>
+      <w:r>
+        <w:rPr>
+          <w:b/>
+          <w:lang w:val="fr-CA"/>
+        </w:rPr>
+        <w:t>configRM.txt</w:t>
+      </w:r>
+      <w:r>
+        <w:rPr>
+          <w:b/>
+          <w:lang w:val="fr-CA"/>
+        </w:rPr>
+        <w:br/>
+      </w:r>
+      <w:r>
+        <w:rPr>
+          <w:lang w:val="fr-CA"/>
+        </w:rPr>
+        <w:lastRenderedPageBreak/>
+        <w:t xml:space="preserve">Si vous voulez utiliser un différent code de sortie que 10 ou 4, svp garder la nomenclature des fichiers de sortie comme configSortie10.txt </w:t>
+      </w:r>
+    </w:p>
+    <w:p>
+      <w:pPr>
+        <w:rPr>
+          <w:lang w:val="fr-CA"/>
+        </w:rPr>
+      </w:pPr>
+      <w:r>
+        <w:rPr>
+          <w:lang w:val="fr-CA"/>
+        </w:rPr>
+        <w:t xml:space="preserve">Dans le dossier </w:t>
+      </w:r>
+      <w:proofErr w:type="spellStart"/>
+      <w:r>
+        <w:rPr>
+          <w:b/>
+          <w:lang w:val="fr-CA"/>
+        </w:rPr>
+        <w:t>function</w:t>
+      </w:r>
+      <w:proofErr w:type="spellEnd"/>
+      <w:r>
+        <w:rPr>
+          <w:b/>
+          <w:lang w:val="fr-CA"/>
+        </w:rPr>
+        <w:t xml:space="preserve"> </w:t>
+      </w:r>
+      <w:r>
+        <w:rPr>
+          <w:lang w:val="fr-CA"/>
+        </w:rPr>
+        <w:t>on retrouve les modules suivant :</w:t>
+      </w:r>
+      <w:r>
+        <w:rPr>
+          <w:lang w:val="fr-CA"/>
+        </w:rPr>
+        <w:br/>
+        <w:t>-</w:t>
+      </w:r>
+      <w:proofErr w:type="spellStart"/>
+      <w:r>
+        <w:rPr>
+          <w:b/>
+          <w:lang w:val="fr-CA"/>
+        </w:rPr>
+        <w:t>FuncActivation.py</w:t>
+      </w:r>
+      <w:proofErr w:type="spellEnd"/>
+      <w:r>
+        <w:rPr>
+          <w:lang w:val="fr-CA"/>
+        </w:rPr>
+        <w:t xml:space="preserve"> comprend les fonctions d’activation possibles (</w:t>
+      </w:r>
+      <w:proofErr w:type="spellStart"/>
+      <w:r>
+        <w:rPr>
+          <w:lang w:val="fr-CA"/>
+        </w:rPr>
+        <w:t>ReLU</w:t>
+      </w:r>
+      <w:proofErr w:type="spellEnd"/>
+      <w:r>
+        <w:rPr>
+          <w:lang w:val="fr-CA"/>
+        </w:rPr>
+        <w:t xml:space="preserve"> ne fonctionne pas)</w:t>
+      </w:r>
+      <w:r>
+        <w:rPr>
+          <w:lang w:val="fr-CA"/>
+        </w:rPr>
+        <w:br/>
+        <w:t>-</w:t>
+      </w:r>
+      <w:proofErr w:type="spellStart"/>
+      <w:r>
+        <w:rPr>
+          <w:b/>
+          <w:lang w:val="fr-CA"/>
+        </w:rPr>
+        <w:t>fetch.py</w:t>
+      </w:r>
+      <w:proofErr w:type="spellEnd"/>
+      <w:r>
+        <w:rPr>
+          <w:b/>
+          <w:lang w:val="fr-CA"/>
+        </w:rPr>
+        <w:t xml:space="preserve"> </w:t>
+      </w:r>
+      <w:r>
+        <w:rPr>
+          <w:lang w:val="fr-CA"/>
+        </w:rPr>
+        <w:t xml:space="preserve">comprend les méthodes pour aller lire les fichiers du dossier </w:t>
+      </w:r>
+      <w:r>
+        <w:rPr>
+          <w:b/>
+          <w:lang w:val="fr-CA"/>
+        </w:rPr>
+        <w:t xml:space="preserve">DATA </w:t>
+      </w:r>
+      <w:r>
+        <w:rPr>
+          <w:lang w:val="fr-CA"/>
+        </w:rPr>
+        <w:t>et les méthodes pour charger les fichiers config.txt et configSortieX.txt</w:t>
+      </w:r>
+      <w:r>
+        <w:rPr>
+          <w:lang w:val="fr-CA"/>
+        </w:rPr>
+        <w:br/>
+        <w:t>-</w:t>
+      </w:r>
+      <w:proofErr w:type="spellStart"/>
+      <w:r>
+        <w:rPr>
+          <w:b/>
+          <w:lang w:val="fr-CA"/>
+        </w:rPr>
+        <w:t>configPoids.py</w:t>
+      </w:r>
+      <w:proofErr w:type="spellEnd"/>
+      <w:r>
+        <w:rPr>
+          <w:lang w:val="fr-CA"/>
+        </w:rPr>
+        <w:t xml:space="preserve"> comprend les méthodes pour sauvegarder et charger les poids de liens de chaque couche</w:t>
+      </w:r>
+    </w:p>
+    <w:p>
+      <w:pPr>
+        <w:rPr>
+          <w:lang w:val="fr-CA"/>
+        </w:rPr>
+      </w:pPr>
+      <w:r>
+        <w:rPr>
+          <w:lang w:val="fr-CA"/>
+        </w:rPr>
+        <w:t xml:space="preserve">Dans le dossier de </w:t>
+      </w:r>
+      <w:r>
+        <w:rPr>
+          <w:b/>
+          <w:lang w:val="fr-CA"/>
+        </w:rPr>
+        <w:t>classe</w:t>
+      </w:r>
+      <w:r>
+        <w:rPr>
+          <w:lang w:val="fr-CA"/>
+        </w:rPr>
+        <w:t xml:space="preserve"> </w:t>
+      </w:r>
+      <w:r>
+        <w:rPr>
+          <w:lang w:val="fr-CA"/>
+        </w:rPr>
+        <w:t xml:space="preserve">on retrouve le fichier </w:t>
+      </w:r>
+      <w:r>
+        <w:rPr>
+          <w:b/>
+          <w:lang w:val="fr-CA"/>
+        </w:rPr>
+        <w:t>classe.py</w:t>
+      </w:r>
+      <w:r>
+        <w:rPr>
+          <w:lang w:val="fr-CA"/>
+        </w:rPr>
+        <w:t xml:space="preserve"> qui est le cœur </w:t>
+      </w:r>
+      <w:r>
+        <w:rPr>
+          <w:lang w:val="fr-CA"/>
+        </w:rPr>
+        <w:t xml:space="preserve">de tout le projet. On crée un réseau en lui passant une configuration. On utilisera ensuite la méthode </w:t>
+      </w:r>
+      <w:proofErr w:type="gramStart"/>
+      <w:r>
+        <w:rPr>
+          <w:lang w:val="fr-CA"/>
+        </w:rPr>
+        <w:t>train(</w:t>
+      </w:r>
+      <w:proofErr w:type="gramEnd"/>
+      <w:r>
+        <w:rPr>
+          <w:lang w:val="fr-CA"/>
+        </w:rPr>
+        <w:t xml:space="preserve">) pour faire l’apprentissage d’un set de donnée d’entrée et la méthode test() pour avoir la sortie obtenue d’un set de donnée d’entrée. </w:t>
+      </w:r>
+    </w:p>
+    <w:p>
+      <w:pPr>
+        <w:pStyle w:val="Heading1"/>
+        <w:rPr>
+          <w:lang w:val="fr-CA"/>
+        </w:rPr>
+      </w:pPr>
+      <w:r>
+        <w:rPr>
+          <w:lang w:val="fr-CA"/>
+        </w:rPr>
+        <w:t>Exécution</w:t>
+      </w:r>
+    </w:p>
+    <w:p>
+      <w:pPr>
+        <w:rPr>
+          <w:lang w:val="fr-CA"/>
+        </w:rPr>
+      </w:pPr>
+      <w:r>
+        <w:rPr>
+          <w:lang w:val="fr-CA"/>
+        </w:rPr>
+        <w:t>-</w:t>
+      </w:r>
+      <w:r>
+        <w:rPr>
+          <w:lang w:val="fr-CA"/>
+        </w:rPr>
+        <w:t>Dans le même terminal, naviguer vers le dossier du projet ELE767</w:t>
+      </w:r>
+      <w:r>
+        <w:rPr>
+          <w:lang w:val="fr-CA"/>
+        </w:rPr>
+        <w:t xml:space="preserve"> et exécuter la ligne de commande suivante </w:t>
+      </w:r>
+      <w:proofErr w:type="gramStart"/>
+      <w:r>
+        <w:rPr>
+          <w:lang w:val="fr-CA"/>
+        </w:rPr>
+        <w:t>:</w:t>
+      </w:r>
+      <w:proofErr w:type="gramEnd"/>
+      <w:r>
+        <w:rPr>
+          <w:lang w:val="fr-CA"/>
+        </w:rPr>
+        <w:br/>
+        <w:t>python main.py</w:t>
+      </w:r>
+    </w:p>
+    <w:p>
+      <w:pPr>
+        <w:rPr>
+          <w:lang w:val="fr-CA"/>
+        </w:rPr>
+      </w:pPr>
+      <w:r>
+        <w:rPr>
+          <w:lang w:val="fr-CA"/>
+        </w:rPr>
         <w:t>Une fenêtre comme celle-ci-dessous devrait apparaitre</w:t>
       </w:r>
       <w:r>
@@ -225,6 +944,285 @@
           <w:lang w:val="fr-CA"/>
         </w:rPr>
         <w:br/>
+      </w:r>
+      <w:r>
+        <w:rPr>
+          <w:noProof/>
+        </w:rPr>
+        <w:drawing>
+          <wp:inline distT="0" distB="0" distL="0" distR="0">
+            <wp:extent cx="5943600" cy="2720056"/>
+            <wp:effectExtent l="19050" t="0" r="0" b="0"/>
+            <wp:docPr id="1" name="Picture 1"/>
+            <wp:cNvGraphicFramePr>
+              <a:graphicFrameLocks xmlns:a="http://schemas.openxmlformats.org/drawingml/2006/main" noChangeAspect="1"/>
+            </wp:cNvGraphicFramePr>
+            <a:graphic xmlns:a="http://schemas.openxmlformats.org/drawingml/2006/main">
+              <a:graphicData uri="http://schemas.openxmlformats.org/drawingml/2006/picture">
+                <pic:pic xmlns:pic="http://schemas.openxmlformats.org/drawingml/2006/picture">
+                  <pic:nvPicPr>
+                    <pic:cNvPr id="0" name="Picture 1"/>
+                    <pic:cNvPicPr>
+                      <a:picLocks noChangeAspect="1" noChangeArrowheads="1"/>
+                    </pic:cNvPicPr>
+                  </pic:nvPicPr>
+                  <pic:blipFill>
+                    <a:blip r:embed="rId6"/>
+                    <a:srcRect/>
+                    <a:stretch>
+                      <a:fillRect/>
+                    </a:stretch>
+                  </pic:blipFill>
+                  <pic:spPr bwMode="auto">
+                    <a:xfrm>
+                      <a:off x="0" y="0"/>
+                      <a:ext cx="5943600" cy="2720056"/>
+                    </a:xfrm>
+                    <a:prstGeom prst="rect">
+                      <a:avLst/>
+                    </a:prstGeom>
+                    <a:noFill/>
+                    <a:ln w="9525">
+                      <a:noFill/>
+                      <a:miter lim="800000"/>
+                      <a:headEnd/>
+                      <a:tailEnd/>
+                    </a:ln>
+                  </pic:spPr>
+                </pic:pic>
+              </a:graphicData>
+            </a:graphic>
+          </wp:inline>
+        </w:drawing>
+      </w:r>
+    </w:p>
+    <w:p>
+      <w:pPr>
+        <w:rPr>
+          <w:lang w:val="fr-CA"/>
+        </w:rPr>
+      </w:pPr>
+      <w:r>
+        <w:rPr>
+          <w:lang w:val="fr-CA"/>
+        </w:rPr>
+        <w:t xml:space="preserve">Pour charger notre meilleure configuration trouvée, cliquer sur File-&gt;Open config et sélectionner le config.txt du seul dossier dans </w:t>
+      </w:r>
+      <w:proofErr w:type="spellStart"/>
+      <w:r>
+        <w:rPr>
+          <w:b/>
+          <w:lang w:val="fr-CA"/>
+        </w:rPr>
+        <w:t>SeqConfig</w:t>
+      </w:r>
+      <w:proofErr w:type="spellEnd"/>
+      <w:r>
+        <w:rPr>
+          <w:b/>
+          <w:lang w:val="fr-CA"/>
+        </w:rPr>
+        <w:t xml:space="preserve">. </w:t>
+      </w:r>
+      <w:r>
+        <w:rPr>
+          <w:lang w:val="fr-CA"/>
+        </w:rPr>
+        <w:t>Ensuite faites File-&gt;</w:t>
+      </w:r>
+      <w:proofErr w:type="spellStart"/>
+      <w:r>
+        <w:rPr>
+          <w:lang w:val="fr-CA"/>
+        </w:rPr>
+        <w:t>load</w:t>
+      </w:r>
+      <w:proofErr w:type="spellEnd"/>
+      <w:r>
+        <w:rPr>
+          <w:lang w:val="fr-CA"/>
+        </w:rPr>
+        <w:t xml:space="preserve"> poids neurones</w:t>
+      </w:r>
+      <w:r>
+        <w:rPr>
+          <w:lang w:val="fr-CA"/>
+        </w:rPr>
+        <w:t xml:space="preserve"> et sélectionner le sous dossier contenant le config.txt que vous venez de charger</w:t>
+      </w:r>
+      <w:r>
+        <w:rPr>
+          <w:lang w:val="fr-CA"/>
+        </w:rPr>
+        <w:t xml:space="preserve">. Vous pouvez cliquer sur le bouton </w:t>
+      </w:r>
+      <w:proofErr w:type="spellStart"/>
+      <w:r>
+        <w:rPr>
+          <w:lang w:val="fr-CA"/>
+        </w:rPr>
+        <w:t>generalisation</w:t>
+      </w:r>
+      <w:proofErr w:type="spellEnd"/>
+      <w:r>
+        <w:rPr>
+          <w:lang w:val="fr-CA"/>
+        </w:rPr>
+        <w:t xml:space="preserve"> pour voir les pourcentages de réussites</w:t>
+      </w:r>
+    </w:p>
+    <w:p>
+      <w:pPr>
+        <w:rPr>
+          <w:lang w:val="fr-CA"/>
+        </w:rPr>
+      </w:pPr>
+      <w:r>
+        <w:rPr>
+          <w:lang w:val="fr-CA"/>
+        </w:rPr>
+        <w:t xml:space="preserve">Si vous voulez créer le réseau que vous voulez, vous pouvez jouer avec les boîtes d’entrée de droite. Référer vous aux règles décrites dans la section structure de ce </w:t>
+      </w:r>
+      <w:proofErr w:type="spellStart"/>
+      <w:r>
+        <w:rPr>
+          <w:lang w:val="fr-CA"/>
+        </w:rPr>
+        <w:t>LisezMoi</w:t>
+      </w:r>
+      <w:proofErr w:type="spellEnd"/>
+      <w:r>
+        <w:rPr>
+          <w:lang w:val="fr-CA"/>
+        </w:rPr>
+        <w:t xml:space="preserve">. Ensuite cliquer sur le bouton </w:t>
+      </w:r>
+      <w:r>
+        <w:rPr>
+          <w:lang w:val="fr-CA"/>
+        </w:rPr>
+        <w:lastRenderedPageBreak/>
+        <w:t xml:space="preserve">« update </w:t>
+      </w:r>
+      <w:proofErr w:type="spellStart"/>
+      <w:r>
+        <w:rPr>
+          <w:lang w:val="fr-CA"/>
+        </w:rPr>
+        <w:t>Current</w:t>
+      </w:r>
+      <w:proofErr w:type="spellEnd"/>
+      <w:r>
+        <w:rPr>
+          <w:lang w:val="fr-CA"/>
+        </w:rPr>
+        <w:t xml:space="preserve"> Config » et ensuite sur « </w:t>
+      </w:r>
+      <w:proofErr w:type="spellStart"/>
+      <w:r>
+        <w:rPr>
+          <w:lang w:val="fr-CA"/>
+        </w:rPr>
+        <w:t>save</w:t>
+      </w:r>
+      <w:proofErr w:type="spellEnd"/>
+      <w:r>
+        <w:rPr>
+          <w:lang w:val="fr-CA"/>
+        </w:rPr>
+        <w:t xml:space="preserve"> </w:t>
+      </w:r>
+      <w:proofErr w:type="spellStart"/>
+      <w:r>
+        <w:rPr>
+          <w:lang w:val="fr-CA"/>
+        </w:rPr>
+        <w:t>Current</w:t>
+      </w:r>
+      <w:proofErr w:type="spellEnd"/>
+      <w:r>
+        <w:rPr>
+          <w:lang w:val="fr-CA"/>
+        </w:rPr>
+        <w:t xml:space="preserve"> Config » Vous remarquerez qu’un nouveau dossier a été créer pour votre config dans le dossier </w:t>
+      </w:r>
+      <w:proofErr w:type="spellStart"/>
+      <w:r>
+        <w:rPr>
+          <w:b/>
+          <w:lang w:val="fr-CA"/>
+        </w:rPr>
+        <w:t>SeqConfig</w:t>
+      </w:r>
+      <w:proofErr w:type="spellEnd"/>
+      <w:r>
+        <w:rPr>
+          <w:lang w:val="fr-CA"/>
+        </w:rPr>
+        <w:t>. Entrer dans la boîte « </w:t>
+      </w:r>
+      <w:proofErr w:type="spellStart"/>
+      <w:r>
+        <w:rPr>
+          <w:lang w:val="fr-CA"/>
+        </w:rPr>
+        <w:t>nbrEpoques</w:t>
+      </w:r>
+      <w:proofErr w:type="spellEnd"/>
+      <w:r>
+        <w:rPr>
+          <w:lang w:val="fr-CA"/>
+        </w:rPr>
+        <w:t> » le nombre d’époques que vous voulez faire apprendre le réseau et cliquer ensuite sur « Train » Le pourcentage des tests sur les données d’apprentissage, de validation croisée et de test sont affiché juste en dessous.</w:t>
+      </w:r>
+    </w:p>
+    <w:p>
+      <w:pPr>
+        <w:rPr>
+          <w:lang w:val="fr-CA"/>
+        </w:rPr>
+      </w:pPr>
+    </w:p>
+    <w:p>
+      <w:pPr>
+        <w:rPr>
+          <w:lang w:val="fr-CA"/>
+        </w:rPr>
+      </w:pPr>
+      <w:r>
+        <w:rPr>
+          <w:lang w:val="fr-CA"/>
+        </w:rPr>
+        <w:t>SI JAMAIS VOUS AVEZ DES PROBLÈMES VOUS POUVEZ NOUS CONTACTER</w:t>
+      </w:r>
+    </w:p>
+    <w:p>
+      <w:pPr>
+        <w:rPr>
+          <w:lang w:val="fr-CA"/>
+        </w:rPr>
+      </w:pPr>
+      <w:hyperlink r:id="rId7" w:history="1">
+        <w:r>
+          <w:rPr>
+            <w:rStyle w:val="Hyperlink"/>
+            <w:lang w:val="fr-CA"/>
+          </w:rPr>
+          <w:t>mathieu.fournier-desrochers.1@ens.etsmtl.ca</w:t>
+        </w:r>
+      </w:hyperlink>
+    </w:p>
+    <w:p>
+      <w:pPr>
+        <w:rPr>
+          <w:lang w:val="fr-CA"/>
+        </w:rPr>
+      </w:pPr>
+      <w:r>
+        <w:rPr>
+          <w:lang w:val="fr-CA"/>
+        </w:rPr>
+        <w:t>bruno.de-lafontaine.1@ens.etsmtl.ca</w:t>
       </w:r>
     </w:p>
     <w:sectPr>
@@ -398,6 +1396,53 @@
     <w:qFormat/>
     <w:rsid w:val="009D6A3F"/>
   </w:style>
+  <w:style w:type="paragraph" w:styleId="Heading1">
+    <w:name w:val="heading 1"/>
+    <w:basedOn w:val="Normal"/>
+    <w:next w:val="Normal"/>
+    <w:link w:val="Heading1Char"/>
+    <w:uiPriority w:val="9"/>
+    <w:qFormat/>
+    <w:rsid w:val="00C94847"/>
+    <w:pPr>
+      <w:keepNext/>
+      <w:keepLines/>
+      <w:spacing w:before="480" w:after="0"/>
+      <w:outlineLvl w:val="0"/>
+    </w:pPr>
+    <w:rPr>
+      <w:rFonts w:asciiTheme="majorHAnsi" w:eastAsiaTheme="majorEastAsia" w:hAnsiTheme="majorHAnsi" w:cstheme="majorBidi"/>
+      <w:b/>
+      <w:bCs/>
+      <w:color w:val="365F91" w:themeColor="accent1" w:themeShade="BF"/>
+      <w:sz w:val="28"/>
+      <w:szCs w:val="28"/>
+    </w:rPr>
+  </w:style>
+  <w:style w:type="paragraph" w:styleId="Heading2">
+    <w:name w:val="heading 2"/>
+    <w:basedOn w:val="Normal"/>
+    <w:next w:val="Normal"/>
+    <w:link w:val="Heading2Char"/>
+    <w:uiPriority w:val="9"/>
+    <w:unhideWhenUsed/>
+    <w:qFormat/>
+    <w:rsid w:val="00C94847"/>
+    <w:pPr>
+      <w:keepNext/>
+      <w:keepLines/>
+      <w:spacing w:before="200" w:after="0"/>
+      <w:outlineLvl w:val="1"/>
+    </w:pPr>
+    <w:rPr>
+      <w:rFonts w:asciiTheme="majorHAnsi" w:eastAsiaTheme="majorEastAsia" w:hAnsiTheme="majorHAnsi" w:cstheme="majorBidi"/>
+      <w:b/>
+      <w:bCs/>
+      <w:color w:val="4F81BD" w:themeColor="accent1"/>
+      <w:sz w:val="26"/>
+      <w:szCs w:val="26"/>
+    </w:rPr>
+  </w:style>
   <w:style w:type="character" w:default="1" w:styleId="DefaultParagraphFont">
     <w:name w:val="Default Paragraph Font"/>
     <w:uiPriority w:val="1"/>
@@ -435,6 +1480,96 @@
     <w:rPr>
       <w:color w:val="0000FF" w:themeColor="hyperlink"/>
       <w:u w:val="single"/>
+    </w:rPr>
+  </w:style>
+  <w:style w:type="paragraph" w:styleId="BalloonText">
+    <w:name w:val="Balloon Text"/>
+    <w:basedOn w:val="Normal"/>
+    <w:link w:val="BalloonTextChar"/>
+    <w:uiPriority w:val="99"/>
+    <w:semiHidden/>
+    <w:unhideWhenUsed/>
+    <w:rsid w:val="00C94847"/>
+    <w:pPr>
+      <w:spacing w:after="0" w:line="240" w:lineRule="auto"/>
+    </w:pPr>
+    <w:rPr>
+      <w:rFonts w:ascii="Tahoma" w:hAnsi="Tahoma" w:cs="Tahoma"/>
+      <w:sz w:val="16"/>
+      <w:szCs w:val="16"/>
+    </w:rPr>
+  </w:style>
+  <w:style w:type="character" w:customStyle="1" w:styleId="BalloonTextChar">
+    <w:name w:val="Balloon Text Char"/>
+    <w:basedOn w:val="DefaultParagraphFont"/>
+    <w:link w:val="BalloonText"/>
+    <w:uiPriority w:val="99"/>
+    <w:semiHidden/>
+    <w:rsid w:val="00C94847"/>
+    <w:rPr>
+      <w:rFonts w:ascii="Tahoma" w:hAnsi="Tahoma" w:cs="Tahoma"/>
+      <w:sz w:val="16"/>
+      <w:szCs w:val="16"/>
+    </w:rPr>
+  </w:style>
+  <w:style w:type="character" w:customStyle="1" w:styleId="Heading2Char">
+    <w:name w:val="Heading 2 Char"/>
+    <w:basedOn w:val="DefaultParagraphFont"/>
+    <w:link w:val="Heading2"/>
+    <w:uiPriority w:val="9"/>
+    <w:rsid w:val="00C94847"/>
+    <w:rPr>
+      <w:rFonts w:asciiTheme="majorHAnsi" w:eastAsiaTheme="majorEastAsia" w:hAnsiTheme="majorHAnsi" w:cstheme="majorBidi"/>
+      <w:b/>
+      <w:bCs/>
+      <w:color w:val="4F81BD" w:themeColor="accent1"/>
+      <w:sz w:val="26"/>
+      <w:szCs w:val="26"/>
+    </w:rPr>
+  </w:style>
+  <w:style w:type="character" w:customStyle="1" w:styleId="Heading1Char">
+    <w:name w:val="Heading 1 Char"/>
+    <w:basedOn w:val="DefaultParagraphFont"/>
+    <w:link w:val="Heading1"/>
+    <w:uiPriority w:val="9"/>
+    <w:rsid w:val="00C94847"/>
+    <w:rPr>
+      <w:rFonts w:asciiTheme="majorHAnsi" w:eastAsiaTheme="majorEastAsia" w:hAnsiTheme="majorHAnsi" w:cstheme="majorBidi"/>
+      <w:b/>
+      <w:bCs/>
+      <w:color w:val="365F91" w:themeColor="accent1" w:themeShade="BF"/>
+      <w:sz w:val="28"/>
+      <w:szCs w:val="28"/>
+    </w:rPr>
+  </w:style>
+  <w:style w:type="paragraph" w:styleId="ListParagraph">
+    <w:name w:val="List Paragraph"/>
+    <w:basedOn w:val="Normal"/>
+    <w:uiPriority w:val="34"/>
+    <w:qFormat/>
+    <w:rsid w:val="000E396B"/>
+    <w:pPr>
+      <w:ind w:left="720"/>
+      <w:contextualSpacing/>
+    </w:pPr>
+  </w:style>
+  <w:style w:type="paragraph" w:styleId="Caption">
+    <w:name w:val="caption"/>
+    <w:basedOn w:val="Normal"/>
+    <w:next w:val="Normal"/>
+    <w:uiPriority w:val="35"/>
+    <w:unhideWhenUsed/>
+    <w:qFormat/>
+    <w:rsid w:val="00F7147C"/>
+    <w:pPr>
+      <w:spacing w:line="240" w:lineRule="auto"/>
+    </w:pPr>
+    <w:rPr>
+      <w:b/>
+      <w:bCs/>
+      <w:color w:val="4F81BD" w:themeColor="accent1"/>
+      <w:sz w:val="18"/>
+      <w:szCs w:val="18"/>
     </w:rPr>
   </w:style>
 </w:styles>

</xml_diff>

<commit_message>
pousser moi dans master plz
</commit_message>
<xml_diff>
--- a/LisezMoi.docx
+++ b/LisezMoi.docx
@@ -200,7 +200,13 @@
         <w:rPr>
           <w:lang w:val="fr-CA"/>
         </w:rPr>
-        <w:t xml:space="preserve">Les dossiers les plus importants sont : </w:t>
+        <w:t>Le dossier</w:t>
+      </w:r>
+      <w:r>
+        <w:rPr>
+          <w:lang w:val="fr-CA"/>
+        </w:rPr>
+        <w:t xml:space="preserve"> les plus importants sont : </w:t>
       </w:r>
       <w:r>
         <w:rPr>
@@ -263,54 +269,6 @@
       </w:pPr>
       <w:r>
         <w:rPr>
-          <w:noProof/>
-        </w:rPr>
-        <w:drawing>
-          <wp:anchor distT="0" distB="0" distL="114300" distR="114300" simplePos="0" relativeHeight="251658240" behindDoc="0" locked="0" layoutInCell="1" allowOverlap="1">
-            <wp:simplePos x="0" y="0"/>
-            <wp:positionH relativeFrom="column">
-              <wp:posOffset>20320</wp:posOffset>
-            </wp:positionH>
-            <wp:positionV relativeFrom="paragraph">
-              <wp:posOffset>681990</wp:posOffset>
-            </wp:positionV>
-            <wp:extent cx="4600575" cy="2917825"/>
-            <wp:effectExtent l="19050" t="0" r="9525" b="0"/>
-            <wp:wrapTopAndBottom/>
-            <wp:docPr id="3" name="Picture 2" descr="config.png"/>
-            <wp:cNvGraphicFramePr>
-              <a:graphicFrameLocks xmlns:a="http://schemas.openxmlformats.org/drawingml/2006/main" noChangeAspect="1"/>
-            </wp:cNvGraphicFramePr>
-            <a:graphic xmlns:a="http://schemas.openxmlformats.org/drawingml/2006/main">
-              <a:graphicData uri="http://schemas.openxmlformats.org/drawingml/2006/picture">
-                <pic:pic xmlns:pic="http://schemas.openxmlformats.org/drawingml/2006/picture">
-                  <pic:nvPicPr>
-                    <pic:cNvPr id="0" name="config.png"/>
-                    <pic:cNvPicPr/>
-                  </pic:nvPicPr>
-                  <pic:blipFill>
-                    <a:blip r:embed="rId5"/>
-                    <a:stretch>
-                      <a:fillRect/>
-                    </a:stretch>
-                  </pic:blipFill>
-                  <pic:spPr>
-                    <a:xfrm>
-                      <a:off x="0" y="0"/>
-                      <a:ext cx="4600575" cy="2917825"/>
-                    </a:xfrm>
-                    <a:prstGeom prst="rect">
-                      <a:avLst/>
-                    </a:prstGeom>
-                  </pic:spPr>
-                </pic:pic>
-              </a:graphicData>
-            </a:graphic>
-          </wp:anchor>
-        </w:drawing>
-      </w:r>
-      <w:r>
-        <w:rPr>
           <w:lang w:val="fr-CA"/>
         </w:rPr>
         <w:t xml:space="preserve">Dans le dossier de </w:t>
@@ -409,20 +367,66 @@
         <w:rPr>
           <w:lang w:val="fr-CA"/>
         </w:rPr>
-        <w:t>nombreCoucheCachees</w:t>
-      </w:r>
-      <w:proofErr w:type="spellEnd"/>
-      <w:r>
-        <w:rPr>
-          <w:lang w:val="fr-CA"/>
-        </w:rPr>
-        <w:t> » est le nombre de couches entre la couche d’entrée et la couche de sortie.</w:t>
-      </w:r>
-      <w:r>
-        <w:rPr>
-          <w:lang w:val="fr-CA"/>
-        </w:rPr>
-        <w:t xml:space="preserve"> </w:t>
+        <w:t>nbrClasses</w:t>
+      </w:r>
+      <w:proofErr w:type="spellEnd"/>
+      <w:r>
+        <w:rPr>
+          <w:lang w:val="fr-CA"/>
+        </w:rPr>
+        <w:t xml:space="preserve"> » est le nombre de </w:t>
+      </w:r>
+      <w:r>
+        <w:rPr>
+          <w:lang w:val="fr-CA"/>
+        </w:rPr>
+        <w:t>classes désirée pour le réseau</w:t>
+      </w:r>
+      <w:r>
+        <w:rPr>
+          <w:lang w:val="fr-CA"/>
+        </w:rPr>
+        <w:br/>
+      </w:r>
+      <w:r>
+        <w:rPr>
+          <w:lang w:val="fr-CA"/>
+        </w:rPr>
+        <w:t>-La ligne « </w:t>
+      </w:r>
+      <w:proofErr w:type="spellStart"/>
+      <w:r>
+        <w:rPr>
+          <w:lang w:val="fr-CA"/>
+        </w:rPr>
+        <w:t>RepParClasses</w:t>
+      </w:r>
+      <w:proofErr w:type="spellEnd"/>
+      <w:r>
+        <w:rPr>
+          <w:lang w:val="fr-CA"/>
+        </w:rPr>
+        <w:t xml:space="preserve">» est le nombre de </w:t>
+      </w:r>
+      <w:r>
+        <w:rPr>
+          <w:lang w:val="fr-CA"/>
+        </w:rPr>
+        <w:t xml:space="preserve">représentants pour chaque </w:t>
+      </w:r>
+      <w:proofErr w:type="spellStart"/>
+      <w:r>
+        <w:rPr>
+          <w:lang w:val="fr-CA"/>
+        </w:rPr>
+        <w:t>classse</w:t>
+      </w:r>
+      <w:proofErr w:type="spellEnd"/>
+      <w:r>
+        <w:rPr>
+          <w:lang w:val="fr-CA"/>
+        </w:rPr>
+        <w:t xml:space="preserve">. </w:t>
       </w:r>
       <w:r>
         <w:rPr>
@@ -436,241 +440,175 @@
         <w:rPr>
           <w:lang w:val="fr-CA"/>
         </w:rPr>
-        <w:t>neuroneCacher</w:t>
-      </w:r>
-      <w:proofErr w:type="spellEnd"/>
-      <w:r>
-        <w:rPr>
-          <w:lang w:val="fr-CA"/>
-        </w:rPr>
-        <w:t xml:space="preserve"> » est le nombre de neurones pour chaque couche </w:t>
+        <w:t>nbTrames</w:t>
+      </w:r>
+      <w:proofErr w:type="spellEnd"/>
+      <w:r>
+        <w:rPr>
+          <w:lang w:val="fr-CA"/>
+        </w:rPr>
+        <w:t>» est le nombre trames en entré</w:t>
+      </w:r>
+      <w:r>
+        <w:rPr>
+          <w:lang w:val="fr-CA"/>
+        </w:rPr>
+        <w:t>e</w:t>
+      </w:r>
+      <w:r>
+        <w:rPr>
+          <w:lang w:val="fr-CA"/>
+        </w:rPr>
+        <w:br/>
+      </w:r>
+      <w:r>
+        <w:rPr>
+          <w:lang w:val="fr-CA"/>
+        </w:rPr>
+        <w:t>-La ligne « </w:t>
+      </w:r>
+      <w:r>
+        <w:rPr>
+          <w:lang w:val="fr-CA"/>
+        </w:rPr>
+        <w:t>epsilon</w:t>
+      </w:r>
+      <w:r>
+        <w:rPr>
+          <w:lang w:val="fr-CA"/>
+        </w:rPr>
+        <w:t xml:space="preserve"> » </w:t>
+      </w:r>
+      <w:r>
+        <w:rPr>
+          <w:lang w:val="fr-CA"/>
+        </w:rPr>
+        <w:t>est seulement utile pour l’algorithme d’apprentissage LVQ2 (habituellement entre 0.2 et 0.3</w:t>
       </w:r>
       <w:proofErr w:type="gramStart"/>
       <w:r>
         <w:rPr>
           <w:lang w:val="fr-CA"/>
         </w:rPr>
-        <w:t>cachées</w:t>
+        <w:t>)</w:t>
       </w:r>
       <w:proofErr w:type="gramEnd"/>
       <w:r>
         <w:rPr>
           <w:lang w:val="fr-CA"/>
         </w:rPr>
-        <w:t xml:space="preserve">. On doit simplement séparée les entrées par un espace. </w:t>
-      </w:r>
-      <w:r>
-        <w:rPr>
-          <w:lang w:val="fr-CA"/>
-        </w:rPr>
         <w:br/>
-        <w:t>-La ligne « </w:t>
-      </w:r>
-      <w:proofErr w:type="spellStart"/>
-      <w:r>
-        <w:rPr>
-          <w:lang w:val="fr-CA"/>
-        </w:rPr>
-        <w:t>nbTrames</w:t>
-      </w:r>
-      <w:proofErr w:type="spellEnd"/>
-      <w:r>
-        <w:rPr>
-          <w:lang w:val="fr-CA"/>
-        </w:rPr>
-        <w:t xml:space="preserve">» est le nombre trames en entrée (le nombre d’entrée sera égale à 26 x </w:t>
-      </w:r>
-      <w:proofErr w:type="spellStart"/>
-      <w:r>
-        <w:rPr>
-          <w:lang w:val="fr-CA"/>
-        </w:rPr>
-        <w:t>nbTrames</w:t>
-      </w:r>
-      <w:proofErr w:type="spellEnd"/>
-      <w:r>
-        <w:rPr>
-          <w:lang w:val="fr-CA"/>
-        </w:rPr>
-        <w:t>). -La ligne « </w:t>
-      </w:r>
-      <w:proofErr w:type="spellStart"/>
-      <w:r>
-        <w:rPr>
-          <w:lang w:val="fr-CA"/>
-        </w:rPr>
-        <w:t>fonctionActivation</w:t>
-      </w:r>
-      <w:proofErr w:type="spellEnd"/>
-      <w:r>
-        <w:rPr>
-          <w:lang w:val="fr-CA"/>
-        </w:rPr>
-        <w:t> » ne peut prendre que « </w:t>
-      </w:r>
-      <w:proofErr w:type="spellStart"/>
-      <w:r>
-        <w:rPr>
-          <w:lang w:val="fr-CA"/>
-        </w:rPr>
-        <w:t>sigmoid</w:t>
-      </w:r>
-      <w:proofErr w:type="spellEnd"/>
-      <w:r>
-        <w:rPr>
-          <w:lang w:val="fr-CA"/>
-        </w:rPr>
-        <w:t> » ou « </w:t>
-      </w:r>
-      <w:proofErr w:type="spellStart"/>
-      <w:r>
-        <w:rPr>
-          <w:lang w:val="fr-CA"/>
-        </w:rPr>
-        <w:t>tanh</w:t>
-      </w:r>
-      <w:proofErr w:type="spellEnd"/>
-      <w:r>
-        <w:rPr>
-          <w:lang w:val="fr-CA"/>
-        </w:rPr>
-        <w:t> ».</w:t>
+      </w:r>
+      <w:r>
+        <w:rPr>
+          <w:lang w:val="fr-CA"/>
+        </w:rPr>
+        <w:t>Le fichier</w:t>
+      </w:r>
+      <w:r>
+        <w:rPr>
+          <w:lang w:val="fr-CA"/>
+        </w:rPr>
+        <w:t xml:space="preserve"> </w:t>
+      </w:r>
+      <w:r>
+        <w:rPr>
+          <w:b/>
+          <w:lang w:val="fr-CA"/>
+        </w:rPr>
+        <w:t>configPoidsLaye</w:t>
+      </w:r>
+      <w:r>
+        <w:rPr>
+          <w:b/>
+          <w:lang w:val="fr-CA"/>
+        </w:rPr>
+        <w:t>r</w:t>
+      </w:r>
+      <w:r>
+        <w:rPr>
+          <w:b/>
+          <w:lang w:val="fr-CA"/>
+        </w:rPr>
+        <w:t>.txt</w:t>
+      </w:r>
+      <w:r>
+        <w:rPr>
+          <w:lang w:val="fr-CA"/>
+        </w:rPr>
+        <w:t xml:space="preserve"> </w:t>
+      </w:r>
+      <w:r>
+        <w:rPr>
+          <w:lang w:val="fr-CA"/>
+        </w:rPr>
+        <w:t>est le fichier</w:t>
+      </w:r>
+      <w:r>
+        <w:rPr>
+          <w:lang w:val="fr-CA"/>
+        </w:rPr>
+        <w:t xml:space="preserve"> contenant le</w:t>
+      </w:r>
+      <w:r>
+        <w:rPr>
+          <w:lang w:val="fr-CA"/>
+        </w:rPr>
+        <w:t>s représentants de chaque classe.</w:t>
       </w:r>
       <w:r>
         <w:rPr>
           <w:lang w:val="fr-CA"/>
         </w:rPr>
         <w:br/>
-        <w:t>-La ligne « </w:t>
-      </w:r>
-      <w:proofErr w:type="spellStart"/>
-      <w:r>
-        <w:rPr>
-          <w:lang w:val="fr-CA"/>
-        </w:rPr>
-        <w:t>FichierConfigSortie</w:t>
-      </w:r>
-      <w:proofErr w:type="spellEnd"/>
-      <w:r>
-        <w:rPr>
-          <w:lang w:val="fr-CA"/>
-        </w:rPr>
-        <w:t> » doit toujours avoir le même nombre que la ligne « </w:t>
-      </w:r>
-      <w:proofErr w:type="spellStart"/>
-      <w:r>
-        <w:rPr>
-          <w:lang w:val="fr-CA"/>
-        </w:rPr>
-        <w:t>neuroneSortie</w:t>
-      </w:r>
-      <w:proofErr w:type="spellEnd"/>
-      <w:r>
-        <w:rPr>
-          <w:lang w:val="fr-CA"/>
-        </w:rPr>
-        <w:t xml:space="preserve"> ». </w:t>
-      </w:r>
-      <w:r>
-        <w:rPr>
+      </w:r>
+      <w:r>
+        <w:rPr>
+          <w:lang w:val="fr-CA"/>
+        </w:rPr>
+        <w:t xml:space="preserve">Lorsque vous enregistré une config, un nouveau sous dossier sera créé dans </w:t>
+      </w:r>
+      <w:proofErr w:type="spellStart"/>
+      <w:r>
+        <w:rPr>
+          <w:b/>
+          <w:lang w:val="fr-CA"/>
+        </w:rPr>
+        <w:t>SeqConfig</w:t>
+      </w:r>
+      <w:proofErr w:type="spellEnd"/>
+      <w:r>
+        <w:rPr>
+          <w:b/>
+          <w:lang w:val="fr-CA"/>
+        </w:rPr>
+        <w:t xml:space="preserve"> </w:t>
+      </w:r>
+      <w:r>
+        <w:rPr>
+          <w:lang w:val="fr-CA"/>
+        </w:rPr>
+        <w:t xml:space="preserve">ayant le nom de la config créé. Le nom du </w:t>
+      </w:r>
+      <w:r>
+        <w:rPr>
+          <w:lang w:val="fr-CA"/>
+        </w:rPr>
+        <w:t xml:space="preserve">dossier est expliqué par </w:t>
+      </w:r>
+      <w:r>
+        <w:rPr>
+          <w:b/>
+          <w:lang w:val="fr-CA"/>
+        </w:rPr>
+        <w:t>configRM.txt</w:t>
+      </w:r>
+      <w:r>
+        <w:rPr>
+          <w:b/>
           <w:lang w:val="fr-CA"/>
         </w:rPr>
         <w:br/>
-      </w:r>
-      <w:r>
-        <w:rPr>
-          <w:lang w:val="fr-CA"/>
-        </w:rPr>
-        <w:t xml:space="preserve">Les fichiers </w:t>
-      </w:r>
-      <w:r>
-        <w:rPr>
-          <w:b/>
-          <w:lang w:val="fr-CA"/>
-        </w:rPr>
-        <w:t>configPoidsLayer</w:t>
-      </w:r>
-      <w:r>
-        <w:rPr>
-          <w:b/>
-          <w:i/>
-          <w:lang w:val="fr-CA"/>
-        </w:rPr>
-        <w:t>x</w:t>
-      </w:r>
-      <w:r>
-        <w:rPr>
-          <w:b/>
-          <w:lang w:val="fr-CA"/>
-        </w:rPr>
-        <w:t>.txt</w:t>
-      </w:r>
-      <w:r>
-        <w:rPr>
-          <w:lang w:val="fr-CA"/>
-        </w:rPr>
-        <w:t xml:space="preserve"> sont les fichiers contenant le poids des liens de chaque couche.</w:t>
-      </w:r>
-      <w:r>
-        <w:rPr>
-          <w:lang w:val="fr-CA"/>
-        </w:rPr>
-        <w:br/>
-      </w:r>
-      <w:r>
-        <w:rPr>
-          <w:lang w:val="fr-CA"/>
-        </w:rPr>
-        <w:t xml:space="preserve">Lorsque vous enregistré une config, un nouveau sous dossier sera créé dans </w:t>
-      </w:r>
-      <w:proofErr w:type="spellStart"/>
-      <w:r>
-        <w:rPr>
-          <w:b/>
-          <w:lang w:val="fr-CA"/>
-        </w:rPr>
-        <w:t>SeqConfig</w:t>
-      </w:r>
-      <w:proofErr w:type="spellEnd"/>
-      <w:r>
-        <w:rPr>
-          <w:b/>
-          <w:lang w:val="fr-CA"/>
-        </w:rPr>
-        <w:t xml:space="preserve"> </w:t>
-      </w:r>
-      <w:r>
-        <w:rPr>
-          <w:lang w:val="fr-CA"/>
-        </w:rPr>
-        <w:t xml:space="preserve">ayant le nom de la config créé. Le nom du </w:t>
-      </w:r>
-      <w:r>
-        <w:rPr>
-          <w:lang w:val="fr-CA"/>
-        </w:rPr>
-        <w:t xml:space="preserve">dossier est expliqué par </w:t>
-      </w:r>
-      <w:r>
-        <w:rPr>
-          <w:b/>
-          <w:lang w:val="fr-CA"/>
-        </w:rPr>
-        <w:t>configRM.txt</w:t>
-      </w:r>
-      <w:r>
-        <w:rPr>
-          <w:b/>
-          <w:lang w:val="fr-CA"/>
-        </w:rPr>
-        <w:br/>
-      </w:r>
-      <w:r>
-        <w:rPr>
-          <w:lang w:val="fr-CA"/>
-        </w:rPr>
-        <w:lastRenderedPageBreak/>
-        <w:t xml:space="preserve">Si vous voulez utiliser un différent code de sortie que 10 ou 4, svp garder la nomenclature des fichiers de sortie comme configSortie10.txt </w:t>
       </w:r>
     </w:p>
     <w:p>
@@ -705,7 +643,13 @@
         <w:rPr>
           <w:lang w:val="fr-CA"/>
         </w:rPr>
-        <w:t>on retrouve les modules suivant :</w:t>
+        <w:t>on</w:t>
+      </w:r>
+      <w:r>
+        <w:rPr>
+          <w:lang w:val="fr-CA"/>
+        </w:rPr>
+        <w:t xml:space="preserve"> retrouve les modules suivant :</w:t>
       </w:r>
       <w:r>
         <w:rPr>
@@ -720,28 +664,34 @@
           <w:b/>
           <w:lang w:val="fr-CA"/>
         </w:rPr>
-        <w:t>FuncActivation.py</w:t>
-      </w:r>
-      <w:proofErr w:type="spellEnd"/>
-      <w:r>
-        <w:rPr>
-          <w:lang w:val="fr-CA"/>
-        </w:rPr>
-        <w:t xml:space="preserve"> comprend les fonctions d’activation possibles (</w:t>
-      </w:r>
-      <w:proofErr w:type="spellStart"/>
-      <w:r>
-        <w:rPr>
-          <w:lang w:val="fr-CA"/>
-        </w:rPr>
-        <w:t>ReLU</w:t>
-      </w:r>
-      <w:proofErr w:type="spellEnd"/>
-      <w:r>
-        <w:rPr>
-          <w:lang w:val="fr-CA"/>
-        </w:rPr>
-        <w:t xml:space="preserve"> ne fonctionne pas)</w:t>
+        <w:t>fetch.py</w:t>
+      </w:r>
+      <w:proofErr w:type="spellEnd"/>
+      <w:r>
+        <w:rPr>
+          <w:b/>
+          <w:lang w:val="fr-CA"/>
+        </w:rPr>
+        <w:t xml:space="preserve"> </w:t>
+      </w:r>
+      <w:r>
+        <w:rPr>
+          <w:lang w:val="fr-CA"/>
+        </w:rPr>
+        <w:t xml:space="preserve">comprend les méthodes pour aller lire les fichiers du dossier </w:t>
+      </w:r>
+      <w:r>
+        <w:rPr>
+          <w:b/>
+          <w:lang w:val="fr-CA"/>
+        </w:rPr>
+        <w:t xml:space="preserve">DATA </w:t>
+      </w:r>
+      <w:r>
+        <w:rPr>
+          <w:lang w:val="fr-CA"/>
+        </w:rPr>
+        <w:t>et les méthodes pour charger les fichiers config.txt et configSortieX.txt</w:t>
       </w:r>
       <w:r>
         <w:rPr>
@@ -756,48 +706,6 @@
           <w:b/>
           <w:lang w:val="fr-CA"/>
         </w:rPr>
-        <w:t>fetch.py</w:t>
-      </w:r>
-      <w:proofErr w:type="spellEnd"/>
-      <w:r>
-        <w:rPr>
-          <w:b/>
-          <w:lang w:val="fr-CA"/>
-        </w:rPr>
-        <w:t xml:space="preserve"> </w:t>
-      </w:r>
-      <w:r>
-        <w:rPr>
-          <w:lang w:val="fr-CA"/>
-        </w:rPr>
-        <w:t xml:space="preserve">comprend les méthodes pour aller lire les fichiers du dossier </w:t>
-      </w:r>
-      <w:r>
-        <w:rPr>
-          <w:b/>
-          <w:lang w:val="fr-CA"/>
-        </w:rPr>
-        <w:t xml:space="preserve">DATA </w:t>
-      </w:r>
-      <w:r>
-        <w:rPr>
-          <w:lang w:val="fr-CA"/>
-        </w:rPr>
-        <w:t>et les méthodes pour charger les fichiers config.txt et configSortieX.txt</w:t>
-      </w:r>
-      <w:r>
-        <w:rPr>
-          <w:lang w:val="fr-CA"/>
-        </w:rPr>
-        <w:br/>
-        <w:t>-</w:t>
-      </w:r>
-      <w:proofErr w:type="spellStart"/>
-      <w:r>
-        <w:rPr>
-          <w:b/>
-          <w:lang w:val="fr-CA"/>
-        </w:rPr>
         <w:t>configPoids.py</w:t>
       </w:r>
       <w:proofErr w:type="spellEnd"/>
@@ -805,7 +713,13 @@
         <w:rPr>
           <w:lang w:val="fr-CA"/>
         </w:rPr>
-        <w:t xml:space="preserve"> comprend les méthodes pour sauvegarder et charger les poids de liens de chaque couche</w:t>
+        <w:t xml:space="preserve"> comprend les méthodes pour sauvegarder et charger les </w:t>
+      </w:r>
+      <w:r>
+        <w:rPr>
+          <w:lang w:val="fr-CA"/>
+        </w:rPr>
+        <w:t>représentants des classes.</w:t>
       </w:r>
     </w:p>
     <w:p>
@@ -856,7 +770,31 @@
         <w:rPr>
           <w:lang w:val="fr-CA"/>
         </w:rPr>
-        <w:t xml:space="preserve">de tout le projet. On crée un réseau en lui passant une configuration. On utilisera ensuite la méthode </w:t>
+        <w:t>de tout le projet. On crée un réseau</w:t>
+      </w:r>
+      <w:r>
+        <w:rPr>
+          <w:lang w:val="fr-CA"/>
+        </w:rPr>
+        <w:t xml:space="preserve"> LVQ</w:t>
+      </w:r>
+      <w:r>
+        <w:rPr>
+          <w:lang w:val="fr-CA"/>
+        </w:rPr>
+        <w:t xml:space="preserve"> en</w:t>
+      </w:r>
+      <w:r>
+        <w:rPr>
+          <w:lang w:val="fr-CA"/>
+        </w:rPr>
+        <w:t xml:space="preserve"> </w:t>
+      </w:r>
+      <w:r>
+        <w:rPr>
+          <w:lang w:val="fr-CA"/>
+        </w:rPr>
+        <w:t xml:space="preserve">lui passant une configuration. On utilisera ensuite la méthode </w:t>
       </w:r>
       <w:proofErr w:type="gramStart"/>
       <w:r>
@@ -937,6 +875,7 @@
         <w:rPr>
           <w:lang w:val="fr-CA"/>
         </w:rPr>
+        <w:lastRenderedPageBreak/>
         <w:t>Une fenêtre comme celle-ci-dessous devrait apparaitre</w:t>
       </w:r>
       <w:r>
@@ -951,9 +890,9 @@
         </w:rPr>
         <w:drawing>
           <wp:inline distT="0" distB="0" distL="0" distR="0">
-            <wp:extent cx="5943600" cy="2720056"/>
+            <wp:extent cx="5943600" cy="2175009"/>
             <wp:effectExtent l="19050" t="0" r="0" b="0"/>
-            <wp:docPr id="1" name="Picture 1"/>
+            <wp:docPr id="2" name="Picture 1"/>
             <wp:cNvGraphicFramePr>
               <a:graphicFrameLocks xmlns:a="http://schemas.openxmlformats.org/drawingml/2006/main" noChangeAspect="1"/>
             </wp:cNvGraphicFramePr>
@@ -967,7 +906,7 @@
                     </pic:cNvPicPr>
                   </pic:nvPicPr>
                   <pic:blipFill>
-                    <a:blip r:embed="rId6"/>
+                    <a:blip r:embed="rId5"/>
                     <a:srcRect/>
                     <a:stretch>
                       <a:fillRect/>
@@ -976,7 +915,7 @@
                   <pic:spPr bwMode="auto">
                     <a:xfrm>
                       <a:off x="0" y="0"/>
-                      <a:ext cx="5943600" cy="2720056"/>
+                      <a:ext cx="5943600" cy="2175009"/>
                     </a:xfrm>
                     <a:prstGeom prst="rect">
                       <a:avLst/>
@@ -1028,7 +967,13 @@
         <w:rPr>
           <w:lang w:val="fr-CA"/>
         </w:rPr>
-        <w:t>Ensuite faites File-&gt;</w:t>
+        <w:t>Ensuite</w:t>
+      </w:r>
+      <w:r>
+        <w:rPr>
+          <w:lang w:val="fr-CA"/>
+        </w:rPr>
+        <w:t xml:space="preserve"> faites File-&gt;</w:t>
       </w:r>
       <w:proofErr w:type="spellStart"/>
       <w:r>
@@ -1042,7 +987,7 @@
         <w:rPr>
           <w:lang w:val="fr-CA"/>
         </w:rPr>
-        <w:t xml:space="preserve"> poids neurones</w:t>
+        <w:t xml:space="preserve"> poids</w:t>
       </w:r>
       <w:r>
         <w:rPr>
@@ -1069,6 +1014,12 @@
           <w:lang w:val="fr-CA"/>
         </w:rPr>
         <w:t xml:space="preserve"> pour voir les pourcentages de réussites</w:t>
+      </w:r>
+      <w:r>
+        <w:rPr>
+          <w:lang w:val="fr-CA"/>
+        </w:rPr>
+        <w:t>.</w:t>
       </w:r>
     </w:p>
     <w:p>
@@ -1095,14 +1046,7 @@
         <w:rPr>
           <w:lang w:val="fr-CA"/>
         </w:rPr>
-        <w:t xml:space="preserve">. Ensuite cliquer sur le bouton </w:t>
-      </w:r>
-      <w:r>
-        <w:rPr>
-          <w:lang w:val="fr-CA"/>
-        </w:rPr>
-        <w:lastRenderedPageBreak/>
-        <w:t xml:space="preserve">« update </w:t>
+        <w:t xml:space="preserve">. Ensuite cliquer sur le bouton « update </w:t>
       </w:r>
       <w:proofErr w:type="spellStart"/>
       <w:r>
@@ -1202,7 +1146,7 @@
           <w:lang w:val="fr-CA"/>
         </w:rPr>
       </w:pPr>
-      <w:hyperlink r:id="rId7" w:history="1">
+      <w:hyperlink r:id="rId6" w:history="1">
         <w:r>
           <w:rPr>
             <w:rStyle w:val="Hyperlink"/>

</xml_diff>